<commit_message>
Worked on the word document
</commit_message>
<xml_diff>
--- a/Home06-Young-Moe-Hartman.docx
+++ b/Home06-Young-Moe-Hartman.docx
@@ -55,7 +55,32 @@
         <w:pStyle w:val="Normal"/>
         <w:jc w:val="left"/>
         <w:rPr>
-          <w:rFonts w:ascii="Courier New" w:hAnsi="Courier New"/>
+          <w:sz w:val="24"/>
+          <w:sz w:val="24"/>
+          <w:szCs w:val="24"/>
+          <w:rFonts w:ascii="Courier New" w:hAnsi="Courier New" w:eastAsia="Droid Sans Fallback" w:cs="FreeSans"/>
+          <w:color w:val="00000A"/>
+          <w:lang w:val="en-US" w:eastAsia="zh-CN" w:bidi="hi-IN"/>
+        </w:rPr>
+      </w:pPr>
+      <w:r>
+        <w:rPr>
+          <w:rFonts w:ascii="Courier New" w:hAnsi="Courier New"/>
+        </w:rPr>
+      </w:r>
+      <w:r/>
+    </w:p>
+    <w:p>
+      <w:pPr>
+        <w:pStyle w:val="Normal"/>
+        <w:jc w:val="left"/>
+        <w:rPr>
+          <w:sz w:val="24"/>
+          <w:sz w:val="24"/>
+          <w:szCs w:val="24"/>
+          <w:rFonts w:ascii="Courier New" w:hAnsi="Courier New" w:eastAsia="Droid Sans Fallback" w:cs="FreeSans"/>
+          <w:color w:val="00000A"/>
+          <w:lang w:val="en-US" w:eastAsia="zh-CN" w:bidi="hi-IN"/>
         </w:rPr>
       </w:pPr>
       <w:r>
@@ -166,52 +191,72 @@
         <w:pStyle w:val="Normal"/>
         <w:jc w:val="left"/>
         <w:rPr>
-          <w:rFonts w:ascii="Courier New" w:hAnsi="Courier New"/>
-        </w:rPr>
-      </w:pPr>
-      <w:r>
-        <w:rPr>
-          <w:rFonts w:ascii="Courier New" w:hAnsi="Courier New"/>
-        </w:rPr>
-      </w:r>
-      <w:r/>
-    </w:p>
-    <w:p>
-      <w:pPr>
-        <w:pStyle w:val="Normal"/>
-        <w:jc w:val="left"/>
-        <w:rPr>
-          <w:rFonts w:ascii="Courier New" w:hAnsi="Courier New"/>
-        </w:rPr>
-      </w:pPr>
-      <w:r>
-        <w:rPr>
-          <w:rFonts w:ascii="Courier New" w:hAnsi="Courier New"/>
-        </w:rPr>
-      </w:r>
-      <w:r/>
-    </w:p>
-    <w:p>
-      <w:pPr>
-        <w:pStyle w:val="Normal"/>
-        <w:jc w:val="left"/>
-        <w:rPr>
-          <w:rFonts w:ascii="Courier New" w:hAnsi="Courier New"/>
-        </w:rPr>
-      </w:pPr>
-      <w:r>
-        <w:rPr>
-          <w:rFonts w:ascii="Courier New" w:hAnsi="Courier New"/>
-        </w:rPr>
-      </w:r>
-      <w:r/>
-    </w:p>
-    <w:p>
-      <w:pPr>
-        <w:pStyle w:val="Normal"/>
-        <w:jc w:val="left"/>
-        <w:rPr>
-          <w:rFonts w:ascii="Courier New" w:hAnsi="Courier New"/>
+          <w:sz w:val="24"/>
+          <w:sz w:val="24"/>
+          <w:szCs w:val="24"/>
+          <w:rFonts w:ascii="Courier New" w:hAnsi="Courier New" w:eastAsia="Droid Sans Fallback" w:cs="FreeSans"/>
+          <w:color w:val="00000A"/>
+          <w:lang w:val="en-US" w:eastAsia="zh-CN" w:bidi="hi-IN"/>
+        </w:rPr>
+      </w:pPr>
+      <w:r>
+        <w:rPr>
+          <w:rFonts w:ascii="Courier New" w:hAnsi="Courier New"/>
+        </w:rPr>
+      </w:r>
+      <w:r/>
+    </w:p>
+    <w:p>
+      <w:pPr>
+        <w:pStyle w:val="Normal"/>
+        <w:jc w:val="left"/>
+        <w:rPr>
+          <w:sz w:val="24"/>
+          <w:sz w:val="24"/>
+          <w:szCs w:val="24"/>
+          <w:rFonts w:ascii="Courier New" w:hAnsi="Courier New" w:eastAsia="Droid Sans Fallback" w:cs="FreeSans"/>
+          <w:color w:val="00000A"/>
+          <w:lang w:val="en-US" w:eastAsia="zh-CN" w:bidi="hi-IN"/>
+        </w:rPr>
+      </w:pPr>
+      <w:r>
+        <w:rPr>
+          <w:rFonts w:ascii="Courier New" w:hAnsi="Courier New"/>
+        </w:rPr>
+      </w:r>
+      <w:r/>
+    </w:p>
+    <w:p>
+      <w:pPr>
+        <w:pStyle w:val="Normal"/>
+        <w:jc w:val="left"/>
+        <w:rPr>
+          <w:sz w:val="24"/>
+          <w:sz w:val="24"/>
+          <w:szCs w:val="24"/>
+          <w:rFonts w:ascii="Courier New" w:hAnsi="Courier New" w:eastAsia="Droid Sans Fallback" w:cs="FreeSans"/>
+          <w:color w:val="00000A"/>
+          <w:lang w:val="en-US" w:eastAsia="zh-CN" w:bidi="hi-IN"/>
+        </w:rPr>
+      </w:pPr>
+      <w:r>
+        <w:rPr>
+          <w:rFonts w:ascii="Courier New" w:hAnsi="Courier New"/>
+        </w:rPr>
+      </w:r>
+      <w:r/>
+    </w:p>
+    <w:p>
+      <w:pPr>
+        <w:pStyle w:val="Normal"/>
+        <w:jc w:val="left"/>
+        <w:rPr>
+          <w:sz w:val="24"/>
+          <w:sz w:val="24"/>
+          <w:szCs w:val="24"/>
+          <w:rFonts w:ascii="Courier New" w:hAnsi="Courier New" w:eastAsia="Droid Sans Fallback" w:cs="FreeSans"/>
+          <w:color w:val="00000A"/>
+          <w:lang w:val="en-US" w:eastAsia="zh-CN" w:bidi="hi-IN"/>
         </w:rPr>
       </w:pPr>
       <w:r>
@@ -290,82 +335,112 @@
         <w:pStyle w:val="Normal"/>
         <w:jc w:val="left"/>
         <w:rPr>
-          <w:rFonts w:ascii="Courier New" w:hAnsi="Courier New"/>
-        </w:rPr>
-      </w:pPr>
-      <w:r>
-        <w:rPr>
-          <w:rFonts w:ascii="Courier New" w:hAnsi="Courier New"/>
-        </w:rPr>
-      </w:r>
-      <w:r/>
-    </w:p>
-    <w:p>
-      <w:pPr>
-        <w:pStyle w:val="Normal"/>
-        <w:jc w:val="left"/>
-        <w:rPr>
-          <w:rFonts w:ascii="Courier New" w:hAnsi="Courier New"/>
-        </w:rPr>
-      </w:pPr>
-      <w:r>
-        <w:rPr>
-          <w:rFonts w:ascii="Courier New" w:hAnsi="Courier New"/>
-        </w:rPr>
-      </w:r>
-      <w:r/>
-    </w:p>
-    <w:p>
-      <w:pPr>
-        <w:pStyle w:val="Normal"/>
-        <w:jc w:val="left"/>
-        <w:rPr>
-          <w:rFonts w:ascii="Courier New" w:hAnsi="Courier New"/>
-        </w:rPr>
-      </w:pPr>
-      <w:r>
-        <w:rPr>
-          <w:rFonts w:ascii="Courier New" w:hAnsi="Courier New"/>
-        </w:rPr>
-      </w:r>
-      <w:r/>
-    </w:p>
-    <w:p>
-      <w:pPr>
-        <w:pStyle w:val="Normal"/>
-        <w:jc w:val="left"/>
-        <w:rPr>
-          <w:rFonts w:ascii="Courier New" w:hAnsi="Courier New"/>
-        </w:rPr>
-      </w:pPr>
-      <w:r>
-        <w:rPr>
-          <w:rFonts w:ascii="Courier New" w:hAnsi="Courier New"/>
-        </w:rPr>
-      </w:r>
-      <w:r/>
-    </w:p>
-    <w:p>
-      <w:pPr>
-        <w:pStyle w:val="Normal"/>
-        <w:jc w:val="left"/>
-        <w:rPr>
-          <w:rFonts w:ascii="Courier New" w:hAnsi="Courier New"/>
-        </w:rPr>
-      </w:pPr>
-      <w:r>
-        <w:rPr>
-          <w:rFonts w:ascii="Courier New" w:hAnsi="Courier New"/>
-        </w:rPr>
-      </w:r>
-      <w:r/>
-    </w:p>
-    <w:p>
-      <w:pPr>
-        <w:pStyle w:val="Normal"/>
-        <w:jc w:val="left"/>
-        <w:rPr>
-          <w:rFonts w:ascii="Courier New" w:hAnsi="Courier New"/>
+          <w:sz w:val="24"/>
+          <w:sz w:val="24"/>
+          <w:szCs w:val="24"/>
+          <w:rFonts w:ascii="Courier New" w:hAnsi="Courier New" w:eastAsia="Droid Sans Fallback" w:cs="FreeSans"/>
+          <w:color w:val="00000A"/>
+          <w:lang w:val="en-US" w:eastAsia="zh-CN" w:bidi="hi-IN"/>
+        </w:rPr>
+      </w:pPr>
+      <w:r>
+        <w:rPr>
+          <w:rFonts w:ascii="Courier New" w:hAnsi="Courier New"/>
+        </w:rPr>
+      </w:r>
+      <w:r/>
+    </w:p>
+    <w:p>
+      <w:pPr>
+        <w:pStyle w:val="Normal"/>
+        <w:jc w:val="left"/>
+        <w:rPr>
+          <w:sz w:val="24"/>
+          <w:sz w:val="24"/>
+          <w:szCs w:val="24"/>
+          <w:rFonts w:ascii="Courier New" w:hAnsi="Courier New" w:eastAsia="Droid Sans Fallback" w:cs="FreeSans"/>
+          <w:color w:val="00000A"/>
+          <w:lang w:val="en-US" w:eastAsia="zh-CN" w:bidi="hi-IN"/>
+        </w:rPr>
+      </w:pPr>
+      <w:r>
+        <w:rPr>
+          <w:rFonts w:ascii="Courier New" w:hAnsi="Courier New"/>
+        </w:rPr>
+      </w:r>
+      <w:r/>
+    </w:p>
+    <w:p>
+      <w:pPr>
+        <w:pStyle w:val="Normal"/>
+        <w:jc w:val="left"/>
+        <w:rPr>
+          <w:sz w:val="24"/>
+          <w:sz w:val="24"/>
+          <w:szCs w:val="24"/>
+          <w:rFonts w:ascii="Courier New" w:hAnsi="Courier New" w:eastAsia="Droid Sans Fallback" w:cs="FreeSans"/>
+          <w:color w:val="00000A"/>
+          <w:lang w:val="en-US" w:eastAsia="zh-CN" w:bidi="hi-IN"/>
+        </w:rPr>
+      </w:pPr>
+      <w:r>
+        <w:rPr>
+          <w:rFonts w:ascii="Courier New" w:hAnsi="Courier New"/>
+        </w:rPr>
+      </w:r>
+      <w:r/>
+    </w:p>
+    <w:p>
+      <w:pPr>
+        <w:pStyle w:val="Normal"/>
+        <w:jc w:val="left"/>
+        <w:rPr>
+          <w:sz w:val="24"/>
+          <w:sz w:val="24"/>
+          <w:szCs w:val="24"/>
+          <w:rFonts w:ascii="Courier New" w:hAnsi="Courier New" w:eastAsia="Droid Sans Fallback" w:cs="FreeSans"/>
+          <w:color w:val="00000A"/>
+          <w:lang w:val="en-US" w:eastAsia="zh-CN" w:bidi="hi-IN"/>
+        </w:rPr>
+      </w:pPr>
+      <w:r>
+        <w:rPr>
+          <w:rFonts w:ascii="Courier New" w:hAnsi="Courier New"/>
+        </w:rPr>
+      </w:r>
+      <w:r/>
+    </w:p>
+    <w:p>
+      <w:pPr>
+        <w:pStyle w:val="Normal"/>
+        <w:jc w:val="left"/>
+        <w:rPr>
+          <w:sz w:val="24"/>
+          <w:sz w:val="24"/>
+          <w:szCs w:val="24"/>
+          <w:rFonts w:ascii="Courier New" w:hAnsi="Courier New" w:eastAsia="Droid Sans Fallback" w:cs="FreeSans"/>
+          <w:color w:val="00000A"/>
+          <w:lang w:val="en-US" w:eastAsia="zh-CN" w:bidi="hi-IN"/>
+        </w:rPr>
+      </w:pPr>
+      <w:r>
+        <w:rPr>
+          <w:rFonts w:ascii="Courier New" w:hAnsi="Courier New"/>
+        </w:rPr>
+      </w:r>
+      <w:r/>
+    </w:p>
+    <w:p>
+      <w:pPr>
+        <w:pStyle w:val="Normal"/>
+        <w:jc w:val="left"/>
+        <w:rPr>
+          <w:sz w:val="24"/>
+          <w:sz w:val="24"/>
+          <w:szCs w:val="24"/>
+          <w:rFonts w:ascii="Courier New" w:hAnsi="Courier New" w:eastAsia="Droid Sans Fallback" w:cs="FreeSans"/>
+          <w:color w:val="00000A"/>
+          <w:lang w:val="en-US" w:eastAsia="zh-CN" w:bidi="hi-IN"/>
         </w:rPr>
       </w:pPr>
       <w:r>
@@ -444,37 +519,52 @@
         <w:pStyle w:val="Normal"/>
         <w:jc w:val="left"/>
         <w:rPr>
-          <w:rFonts w:ascii="Courier New" w:hAnsi="Courier New"/>
-        </w:rPr>
-      </w:pPr>
-      <w:r>
-        <w:rPr>
-          <w:rFonts w:ascii="Courier New" w:hAnsi="Courier New"/>
-        </w:rPr>
-      </w:r>
-      <w:r/>
-    </w:p>
-    <w:p>
-      <w:pPr>
-        <w:pStyle w:val="Normal"/>
-        <w:jc w:val="left"/>
-        <w:rPr>
-          <w:rFonts w:ascii="Courier New" w:hAnsi="Courier New"/>
-        </w:rPr>
-      </w:pPr>
-      <w:r>
-        <w:rPr>
-          <w:rFonts w:ascii="Courier New" w:hAnsi="Courier New"/>
-        </w:rPr>
-      </w:r>
-      <w:r/>
-    </w:p>
-    <w:p>
-      <w:pPr>
-        <w:pStyle w:val="Normal"/>
-        <w:jc w:val="left"/>
-        <w:rPr>
-          <w:rFonts w:ascii="Courier New" w:hAnsi="Courier New"/>
+          <w:sz w:val="24"/>
+          <w:sz w:val="24"/>
+          <w:szCs w:val="24"/>
+          <w:rFonts w:ascii="Courier New" w:hAnsi="Courier New" w:eastAsia="Droid Sans Fallback" w:cs="FreeSans"/>
+          <w:color w:val="00000A"/>
+          <w:lang w:val="en-US" w:eastAsia="zh-CN" w:bidi="hi-IN"/>
+        </w:rPr>
+      </w:pPr>
+      <w:r>
+        <w:rPr>
+          <w:rFonts w:ascii="Courier New" w:hAnsi="Courier New"/>
+        </w:rPr>
+      </w:r>
+      <w:r/>
+    </w:p>
+    <w:p>
+      <w:pPr>
+        <w:pStyle w:val="Normal"/>
+        <w:jc w:val="left"/>
+        <w:rPr>
+          <w:sz w:val="24"/>
+          <w:sz w:val="24"/>
+          <w:szCs w:val="24"/>
+          <w:rFonts w:ascii="Courier New" w:hAnsi="Courier New" w:eastAsia="Droid Sans Fallback" w:cs="FreeSans"/>
+          <w:color w:val="00000A"/>
+          <w:lang w:val="en-US" w:eastAsia="zh-CN" w:bidi="hi-IN"/>
+        </w:rPr>
+      </w:pPr>
+      <w:r>
+        <w:rPr>
+          <w:rFonts w:ascii="Courier New" w:hAnsi="Courier New"/>
+        </w:rPr>
+      </w:r>
+      <w:r/>
+    </w:p>
+    <w:p>
+      <w:pPr>
+        <w:pStyle w:val="Normal"/>
+        <w:jc w:val="left"/>
+        <w:rPr>
+          <w:sz w:val="24"/>
+          <w:sz w:val="24"/>
+          <w:szCs w:val="24"/>
+          <w:rFonts w:ascii="Courier New" w:hAnsi="Courier New" w:eastAsia="Droid Sans Fallback" w:cs="FreeSans"/>
+          <w:color w:val="00000A"/>
+          <w:lang w:val="en-US" w:eastAsia="zh-CN" w:bidi="hi-IN"/>
         </w:rPr>
       </w:pPr>
       <w:r>
@@ -568,15 +658,79 @@
       <w:pPr>
         <w:pStyle w:val="Normal"/>
         <w:jc w:val="left"/>
-        <w:rPr>
-          <w:rFonts w:ascii="Courier New" w:hAnsi="Courier New"/>
-        </w:rPr>
       </w:pPr>
       <w:r>
         <w:rPr>
           <w:rFonts w:ascii="Courier New" w:hAnsi="Courier New"/>
         </w:rPr>
         <w:t>Screen shot for TrainTest</w:t>
+      </w:r>
+      <w:r/>
+    </w:p>
+    <w:p>
+      <w:pPr>
+        <w:pStyle w:val="Normal"/>
+        <w:jc w:val="left"/>
+        <w:rPr>
+          <w:sz w:val="24"/>
+          <w:sz w:val="24"/>
+          <w:szCs w:val="24"/>
+          <w:rFonts w:ascii="Liberation Serif" w:hAnsi="Liberation Serif" w:eastAsia="Droid Sans Fallback" w:cs="FreeSans"/>
+          <w:color w:val="00000A"/>
+          <w:lang w:val="en-US" w:eastAsia="zh-CN" w:bidi="hi-IN"/>
+        </w:rPr>
+      </w:pPr>
+      <w:r>
+        <w:rPr/>
+      </w:r>
+      <w:r/>
+    </w:p>
+    <w:p>
+      <w:pPr>
+        <w:pStyle w:val="Normal"/>
+        <w:jc w:val="left"/>
+        <w:rPr>
+          <w:sz w:val="24"/>
+          <w:sz w:val="24"/>
+          <w:szCs w:val="24"/>
+          <w:rFonts w:ascii="Liberation Serif" w:hAnsi="Liberation Serif" w:eastAsia="Droid Sans Fallback" w:cs="FreeSans"/>
+          <w:color w:val="00000A"/>
+          <w:lang w:val="en-US" w:eastAsia="zh-CN" w:bidi="hi-IN"/>
+        </w:rPr>
+      </w:pPr>
+      <w:r>
+        <w:rPr/>
+      </w:r>
+      <w:r/>
+    </w:p>
+    <w:p>
+      <w:pPr>
+        <w:pStyle w:val="Normal"/>
+        <w:jc w:val="left"/>
+        <w:rPr>
+          <w:sz w:val="24"/>
+          <w:sz w:val="24"/>
+          <w:szCs w:val="24"/>
+          <w:rFonts w:ascii="Liberation Serif" w:hAnsi="Liberation Serif" w:eastAsia="Droid Sans Fallback" w:cs="FreeSans"/>
+          <w:color w:val="00000A"/>
+          <w:lang w:val="en-US" w:eastAsia="zh-CN" w:bidi="hi-IN"/>
+        </w:rPr>
+      </w:pPr>
+      <w:r>
+        <w:rPr/>
+      </w:r>
+      <w:r/>
+    </w:p>
+    <w:p>
+      <w:pPr>
+        <w:pStyle w:val="Normal"/>
+        <w:jc w:val="left"/>
+      </w:pPr>
+      <w:r>
+        <w:rPr>
+          <w:rFonts w:ascii="Courier New" w:hAnsi="Courier New"/>
+        </w:rPr>
+        <w:t>Penis</w:t>
       </w:r>
       <w:r/>
     </w:p>
@@ -587,6 +741,7 @@
       <w:pgNumType w:fmt="decimal"/>
       <w:formProt w:val="false"/>
       <w:textDirection w:val="lrTb"/>
+      <w:docGrid w:type="default" w:linePitch="240" w:charSpace="4294961151"/>
     </w:sectPr>
   </w:body>
 </w:document>
@@ -598,7 +753,6 @@
     <w:rPrDefault>
       <w:rPr>
         <w:rFonts w:ascii="Liberation Serif" w:hAnsi="Liberation Serif" w:eastAsia="Droid Sans Fallback" w:cs="FreeSans"/>
-        <w:sz w:val="24"/>
         <w:szCs w:val="24"/>
         <w:lang w:val="en-US" w:eastAsia="zh-CN" w:bidi="hi-IN"/>
       </w:rPr>
@@ -612,10 +766,12 @@
     <w:pPr>
       <w:widowControl w:val="false"/>
       <w:suppressAutoHyphens w:val="true"/>
+      <w:bidi w:val="0"/>
+      <w:jc w:val="left"/>
     </w:pPr>
     <w:rPr>
       <w:rFonts w:ascii="Liberation Serif" w:hAnsi="Liberation Serif" w:eastAsia="Droid Sans Fallback" w:cs="FreeSans"/>
-      <w:color w:val="auto"/>
+      <w:color w:val="00000A"/>
       <w:sz w:val="24"/>
       <w:szCs w:val="24"/>
       <w:lang w:val="en-US" w:eastAsia="zh-CN" w:bidi="hi-IN"/>

</xml_diff>